<commit_message>
Added documentation, forms and zip file for ex3
</commit_message>
<xml_diff>
--- a/Ex3/PSP1-Template.docx
+++ b/Ex3/PSP1-Template.docx
@@ -2920,24 +2920,13 @@
                 <w:szCs w:val="20"/>
               </w:rPr>
             </w:pPr>
-            <w:proofErr w:type="spellStart"/>
-            <w:r>
-              <w:rPr>
-                <w:sz w:val="20"/>
-                <w:szCs w:val="20"/>
-              </w:rPr>
-              <w:t>K.</w:t>
-            </w:r>
-            <w:proofErr w:type="gramStart"/>
-            <w:r>
-              <w:rPr>
-                <w:sz w:val="20"/>
-                <w:szCs w:val="20"/>
-              </w:rPr>
-              <w:t>S.Gayathri</w:t>
-            </w:r>
-            <w:proofErr w:type="spellEnd"/>
-            <w:proofErr w:type="gramEnd"/>
+            <w:r>
+              <w:rPr>
+                <w:sz w:val="20"/>
+                <w:szCs w:val="20"/>
+              </w:rPr>
+              <w:t>K.S.Gayathri</w:t>
+            </w:r>
           </w:p>
         </w:tc>
         <w:tc>
@@ -4826,7 +4815,7 @@
                 <w:sz w:val="20"/>
                 <w:szCs w:val="20"/>
               </w:rPr>
-              <w:t>180</w:t>
+              <w:t>210</w:t>
             </w:r>
           </w:p>
         </w:tc>
@@ -10395,7 +10384,7 @@
                 <v:shape id="_x0000_i1025" type="#_x0000_t75" style="width:16.15pt;height:18pt" o:ole="">
                   <v:imagedata r:id="rId9" o:title=""/>
                 </v:shape>
-                <o:OLEObject Type="Embed" ProgID="Equation.3" ShapeID="_x0000_i1025" DrawAspect="Content" ObjectID="_1744699032" r:id="rId10"/>
+                <o:OLEObject Type="Embed" ProgID="Equation.3" ShapeID="_x0000_i1025" DrawAspect="Content" ObjectID="_1744828986" r:id="rId10"/>
               </w:object>
             </w:r>
             <w:r>
@@ -10409,7 +10398,7 @@
                 <v:shape id="_x0000_i1026" type="#_x0000_t75" style="width:13.9pt;height:16.9pt" o:ole="">
                   <v:imagedata r:id="rId11" o:title=""/>
                 </v:shape>
-                <o:OLEObject Type="Embed" ProgID="Equation.3" ShapeID="_x0000_i1026" DrawAspect="Content" ObjectID="_1744699033" r:id="rId12"/>
+                <o:OLEObject Type="Embed" ProgID="Equation.3" ShapeID="_x0000_i1026" DrawAspect="Content" ObjectID="_1744828987" r:id="rId12"/>
               </w:object>
             </w:r>
             <w:r>
@@ -10431,7 +10420,7 @@
                 <v:shape id="_x0000_i1027" type="#_x0000_t75" style="width:16.15pt;height:18pt" o:ole="">
                   <v:imagedata r:id="rId9" o:title=""/>
                 </v:shape>
-                <o:OLEObject Type="Embed" ProgID="Equation.3" ShapeID="_x0000_i1027" DrawAspect="Content" ObjectID="_1744699034" r:id="rId13"/>
+                <o:OLEObject Type="Embed" ProgID="Equation.3" ShapeID="_x0000_i1027" DrawAspect="Content" ObjectID="_1744828988" r:id="rId13"/>
               </w:object>
             </w:r>
             <w:r>
@@ -10445,7 +10434,7 @@
                 <v:shape id="_x0000_i1028" type="#_x0000_t75" style="width:13.9pt;height:16.9pt" o:ole="">
                   <v:imagedata r:id="rId14" o:title=""/>
                 </v:shape>
-                <o:OLEObject Type="Embed" ProgID="Equation.3" ShapeID="_x0000_i1028" DrawAspect="Content" ObjectID="_1744699035" r:id="rId15"/>
+                <o:OLEObject Type="Embed" ProgID="Equation.3" ShapeID="_x0000_i1028" DrawAspect="Content" ObjectID="_1744828989" r:id="rId15"/>
               </w:object>
             </w:r>
             <w:r>
@@ -10512,7 +10501,7 @@
                 <v:shape id="_x0000_i1029" type="#_x0000_t75" style="width:16.15pt;height:18pt" o:ole="">
                   <v:imagedata r:id="rId9" o:title=""/>
                 </v:shape>
-                <o:OLEObject Type="Embed" ProgID="Equation.3" ShapeID="_x0000_i1029" DrawAspect="Content" ObjectID="_1744699036" r:id="rId16"/>
+                <o:OLEObject Type="Embed" ProgID="Equation.3" ShapeID="_x0000_i1029" DrawAspect="Content" ObjectID="_1744828990" r:id="rId16"/>
               </w:object>
             </w:r>
             <w:r>
@@ -10526,7 +10515,7 @@
                 <v:shape id="_x0000_i1030" type="#_x0000_t75" style="width:13.9pt;height:16.9pt" o:ole="">
                   <v:imagedata r:id="rId11" o:title=""/>
                 </v:shape>
-                <o:OLEObject Type="Embed" ProgID="Equation.3" ShapeID="_x0000_i1030" DrawAspect="Content" ObjectID="_1744699037" r:id="rId17"/>
+                <o:OLEObject Type="Embed" ProgID="Equation.3" ShapeID="_x0000_i1030" DrawAspect="Content" ObjectID="_1744828991" r:id="rId17"/>
               </w:object>
             </w:r>
             <w:r>
@@ -10548,7 +10537,7 @@
                 <v:shape id="_x0000_i1031" type="#_x0000_t75" style="width:15.4pt;height:18pt" o:ole="">
                   <v:imagedata r:id="rId9" o:title=""/>
                 </v:shape>
-                <o:OLEObject Type="Embed" ProgID="Equation.3" ShapeID="_x0000_i1031" DrawAspect="Content" ObjectID="_1744699038" r:id="rId18"/>
+                <o:OLEObject Type="Embed" ProgID="Equation.3" ShapeID="_x0000_i1031" DrawAspect="Content" ObjectID="_1744828992" r:id="rId18"/>
               </w:object>
             </w:r>
             <w:r>
@@ -10562,7 +10551,7 @@
                 <v:shape id="_x0000_i1032" type="#_x0000_t75" style="width:14.65pt;height:17.65pt" o:ole="">
                   <v:imagedata r:id="rId11" o:title=""/>
                 </v:shape>
-                <o:OLEObject Type="Embed" ProgID="Equation.3" ShapeID="_x0000_i1032" DrawAspect="Content" ObjectID="_1744699039" r:id="rId19"/>
+                <o:OLEObject Type="Embed" ProgID="Equation.3" ShapeID="_x0000_i1032" DrawAspect="Content" ObjectID="_1744828993" r:id="rId19"/>
               </w:object>
             </w:r>
             <w:r>
@@ -10629,7 +10618,7 @@
                 <v:shape id="_x0000_i1033" type="#_x0000_t75" style="width:16.15pt;height:18pt" o:ole="">
                   <v:imagedata r:id="rId20" o:title=""/>
                 </v:shape>
-                <o:OLEObject Type="Embed" ProgID="Equation.3" ShapeID="_x0000_i1033" DrawAspect="Content" ObjectID="_1744699040" r:id="rId21"/>
+                <o:OLEObject Type="Embed" ProgID="Equation.3" ShapeID="_x0000_i1033" DrawAspect="Content" ObjectID="_1744828994" r:id="rId21"/>
               </w:object>
             </w:r>
             <w:r>
@@ -10643,7 +10632,7 @@
                 <v:shape id="_x0000_i1034" type="#_x0000_t75" style="width:13.9pt;height:16.9pt" o:ole="">
                   <v:imagedata r:id="rId22" o:title=""/>
                 </v:shape>
-                <o:OLEObject Type="Embed" ProgID="Equation.3" ShapeID="_x0000_i1034" DrawAspect="Content" ObjectID="_1744699041" r:id="rId23"/>
+                <o:OLEObject Type="Embed" ProgID="Equation.3" ShapeID="_x0000_i1034" DrawAspect="Content" ObjectID="_1744828995" r:id="rId23"/>
               </w:object>
             </w:r>
             <w:r>
@@ -10965,7 +10954,7 @@
                 <v:shape id="_x0000_i1035" type="#_x0000_t75" style="width:15.4pt;height:18pt" o:ole="">
                   <v:imagedata r:id="rId9" o:title=""/>
                 </v:shape>
-                <o:OLEObject Type="Embed" ProgID="Equation.3" ShapeID="_x0000_i1035" DrawAspect="Content" ObjectID="_1744699042" r:id="rId24"/>
+                <o:OLEObject Type="Embed" ProgID="Equation.3" ShapeID="_x0000_i1035" DrawAspect="Content" ObjectID="_1744828996" r:id="rId24"/>
               </w:object>
             </w:r>
             <w:r>
@@ -10979,7 +10968,7 @@
                 <v:shape id="_x0000_i1036" type="#_x0000_t75" style="width:14.65pt;height:17.65pt" o:ole="">
                   <v:imagedata r:id="rId11" o:title=""/>
                 </v:shape>
-                <o:OLEObject Type="Embed" ProgID="Equation.3" ShapeID="_x0000_i1036" DrawAspect="Content" ObjectID="_1744699043" r:id="rId25"/>
+                <o:OLEObject Type="Embed" ProgID="Equation.3" ShapeID="_x0000_i1036" DrawAspect="Content" ObjectID="_1744828997" r:id="rId25"/>
               </w:object>
             </w:r>
             <w:r>
@@ -11001,7 +10990,7 @@
                 <v:shape id="_x0000_i1037" type="#_x0000_t75" style="width:15.4pt;height:18pt" o:ole="">
                   <v:imagedata r:id="rId9" o:title=""/>
                 </v:shape>
-                <o:OLEObject Type="Embed" ProgID="Equation.3" ShapeID="_x0000_i1037" DrawAspect="Content" ObjectID="_1744699044" r:id="rId26"/>
+                <o:OLEObject Type="Embed" ProgID="Equation.3" ShapeID="_x0000_i1037" DrawAspect="Content" ObjectID="_1744828998" r:id="rId26"/>
               </w:object>
             </w:r>
             <w:r>
@@ -11015,19 +11004,11 @@
                 <v:shape id="_x0000_i1038" type="#_x0000_t75" style="width:14.65pt;height:17.65pt" o:ole="">
                   <v:imagedata r:id="rId11" o:title=""/>
                 </v:shape>
-                <o:OLEObject Type="Embed" ProgID="Equation.3" ShapeID="_x0000_i1038" DrawAspect="Content" ObjectID="_1744699045" r:id="rId27"/>
+                <o:OLEObject Type="Embed" ProgID="Equation.3" ShapeID="_x0000_i1038" DrawAspect="Content" ObjectID="_1744828999" r:id="rId27"/>
               </w:object>
             </w:r>
             <w:r>
-              <w:t>is not within 50% of 1</w:t>
-            </w:r>
-            <w:proofErr w:type="gramStart"/>
-            <w:r>
-              <w:t>/(</w:t>
-            </w:r>
-            <w:proofErr w:type="gramEnd"/>
-            <w:r>
-              <w:t>historical productivity), use procedure 5B.</w:t>
+              <w:t>is not within 50% of 1/(historical productivity), use procedure 5B.</w:t>
             </w:r>
           </w:p>
         </w:tc>
@@ -11090,7 +11071,7 @@
                 <v:shape id="_x0000_i1039" type="#_x0000_t75" style="width:15.4pt;height:18pt" o:ole="">
                   <v:imagedata r:id="rId9" o:title=""/>
                 </v:shape>
-                <o:OLEObject Type="Embed" ProgID="Equation.3" ShapeID="_x0000_i1039" DrawAspect="Content" ObjectID="_1744699046" r:id="rId28"/>
+                <o:OLEObject Type="Embed" ProgID="Equation.3" ShapeID="_x0000_i1039" DrawAspect="Content" ObjectID="_1744829000" r:id="rId28"/>
               </w:object>
             </w:r>
             <w:r>
@@ -11104,7 +11085,7 @@
                 <v:shape id="_x0000_i1040" type="#_x0000_t75" style="width:14.65pt;height:17.65pt" o:ole="">
                   <v:imagedata r:id="rId11" o:title=""/>
                 </v:shape>
-                <o:OLEObject Type="Embed" ProgID="Equation.3" ShapeID="_x0000_i1040" DrawAspect="Content" ObjectID="_1744699047" r:id="rId29"/>
+                <o:OLEObject Type="Embed" ProgID="Equation.3" ShapeID="_x0000_i1040" DrawAspect="Content" ObjectID="_1744829001" r:id="rId29"/>
               </w:object>
             </w:r>
             <w:r>
@@ -11126,7 +11107,7 @@
                 <v:shape id="_x0000_i1041" type="#_x0000_t75" style="width:15.4pt;height:18pt" o:ole="">
                   <v:imagedata r:id="rId9" o:title=""/>
                 </v:shape>
-                <o:OLEObject Type="Embed" ProgID="Equation.3" ShapeID="_x0000_i1041" DrawAspect="Content" ObjectID="_1744699048" r:id="rId30"/>
+                <o:OLEObject Type="Embed" ProgID="Equation.3" ShapeID="_x0000_i1041" DrawAspect="Content" ObjectID="_1744829002" r:id="rId30"/>
               </w:object>
             </w:r>
             <w:r>
@@ -11140,19 +11121,11 @@
                 <v:shape id="_x0000_i1042" type="#_x0000_t75" style="width:14.65pt;height:17.65pt" o:ole="">
                   <v:imagedata r:id="rId11" o:title=""/>
                 </v:shape>
-                <o:OLEObject Type="Embed" ProgID="Equation.3" ShapeID="_x0000_i1042" DrawAspect="Content" ObjectID="_1744699049" r:id="rId31"/>
+                <o:OLEObject Type="Embed" ProgID="Equation.3" ShapeID="_x0000_i1042" DrawAspect="Content" ObjectID="_1744829003" r:id="rId31"/>
               </w:object>
             </w:r>
             <w:r>
-              <w:t>is not within 50% of 1</w:t>
-            </w:r>
-            <w:proofErr w:type="gramStart"/>
-            <w:r>
-              <w:t>/(</w:t>
-            </w:r>
-            <w:proofErr w:type="gramEnd"/>
-            <w:r>
-              <w:t>historical productivity), use procedure 5C.</w:t>
+              <w:t>is not within 50% of 1/(historical productivity), use procedure 5C.</w:t>
             </w:r>
           </w:p>
         </w:tc>
@@ -11215,7 +11188,7 @@
                 <v:shape id="_x0000_i1043" type="#_x0000_t75" style="width:16.15pt;height:18pt" o:ole="">
                   <v:imagedata r:id="rId20" o:title=""/>
                 </v:shape>
-                <o:OLEObject Type="Embed" ProgID="Equation.3" ShapeID="_x0000_i1043" DrawAspect="Content" ObjectID="_1744699050" r:id="rId32"/>
+                <o:OLEObject Type="Embed" ProgID="Equation.3" ShapeID="_x0000_i1043" DrawAspect="Content" ObjectID="_1744829004" r:id="rId32"/>
               </w:object>
             </w:r>
             <w:r>
@@ -11229,7 +11202,7 @@
                 <v:shape id="_x0000_i1044" type="#_x0000_t75" style="width:13.9pt;height:16.9pt" o:ole="">
                   <v:imagedata r:id="rId22" o:title=""/>
                 </v:shape>
-                <o:OLEObject Type="Embed" ProgID="Equation.3" ShapeID="_x0000_i1044" DrawAspect="Content" ObjectID="_1744699051" r:id="rId33"/>
+                <o:OLEObject Type="Embed" ProgID="Equation.3" ShapeID="_x0000_i1044" DrawAspect="Content" ObjectID="_1744829005" r:id="rId33"/>
               </w:object>
             </w:r>
             <w:r>
@@ -11251,7 +11224,7 @@
                 <v:shape id="_x0000_i1045" type="#_x0000_t75" style="width:15.4pt;height:18pt" o:ole="">
                   <v:imagedata r:id="rId20" o:title=""/>
                 </v:shape>
-                <o:OLEObject Type="Embed" ProgID="Equation.3" ShapeID="_x0000_i1045" DrawAspect="Content" ObjectID="_1744699052" r:id="rId34"/>
+                <o:OLEObject Type="Embed" ProgID="Equation.3" ShapeID="_x0000_i1045" DrawAspect="Content" ObjectID="_1744829006" r:id="rId34"/>
               </w:object>
             </w:r>
             <w:r>
@@ -11265,7 +11238,7 @@
                 <v:shape id="_x0000_i1046" type="#_x0000_t75" style="width:14.65pt;height:17.65pt" o:ole="">
                   <v:imagedata r:id="rId22" o:title=""/>
                 </v:shape>
-                <o:OLEObject Type="Embed" ProgID="Equation.3" ShapeID="_x0000_i1046" DrawAspect="Content" ObjectID="_1744699053" r:id="rId35"/>
+                <o:OLEObject Type="Embed" ProgID="Equation.3" ShapeID="_x0000_i1046" DrawAspect="Content" ObjectID="_1744829007" r:id="rId35"/>
               </w:object>
             </w:r>
             <w:r>
@@ -11287,7 +11260,7 @@
                 <v:shape id="_x0000_i1047" type="#_x0000_t75" style="width:15.4pt;height:18pt" o:ole="">
                   <v:imagedata r:id="rId20" o:title=""/>
                 </v:shape>
-                <o:OLEObject Type="Embed" ProgID="Equation.3" ShapeID="_x0000_i1047" DrawAspect="Content" ObjectID="_1744699054" r:id="rId36"/>
+                <o:OLEObject Type="Embed" ProgID="Equation.3" ShapeID="_x0000_i1047" DrawAspect="Content" ObjectID="_1744829008" r:id="rId36"/>
               </w:object>
             </w:r>
             <w:r>
@@ -11301,7 +11274,7 @@
                 <v:shape id="_x0000_i1048" type="#_x0000_t75" style="width:14.65pt;height:17.65pt" o:ole="">
                   <v:imagedata r:id="rId22" o:title=""/>
                 </v:shape>
-                <o:OLEObject Type="Embed" ProgID="Equation.3" ShapeID="_x0000_i1048" DrawAspect="Content" ObjectID="_1744699055" r:id="rId37"/>
+                <o:OLEObject Type="Embed" ProgID="Equation.3" ShapeID="_x0000_i1048" DrawAspect="Content" ObjectID="_1744829009" r:id="rId37"/>
               </w:object>
             </w:r>
             <w:r>
@@ -11697,16 +11670,9 @@
             <w:pPr>
               <w:pStyle w:val="FormText"/>
             </w:pPr>
-            <w:proofErr w:type="spellStart"/>
-            <w:r>
-              <w:t>K.</w:t>
-            </w:r>
-            <w:proofErr w:type="gramStart"/>
-            <w:r>
-              <w:t>S.Gayathri</w:t>
-            </w:r>
-            <w:proofErr w:type="spellEnd"/>
-            <w:proofErr w:type="gramEnd"/>
+            <w:r>
+              <w:t>K.S.Gayathri</w:t>
+            </w:r>
           </w:p>
         </w:tc>
         <w:tc>
@@ -11833,15 +11799,7 @@
               <w:pStyle w:val="FormText"/>
             </w:pPr>
             <w:r>
-              <w:t xml:space="preserve">To estimate whether the predicted </w:t>
-            </w:r>
-            <w:proofErr w:type="gramStart"/>
-            <w:r>
-              <w:t>values</w:t>
-            </w:r>
-            <w:proofErr w:type="gramEnd"/>
-            <w:r>
-              <w:t xml:space="preserve"> of linear regression is accurate to </w:t>
+              <w:t xml:space="preserve">To estimate whether the predicted values of linear regression is accurate to </w:t>
             </w:r>
           </w:p>
         </w:tc>
@@ -12219,10 +12177,7 @@
               <w:pStyle w:val="FormText"/>
             </w:pPr>
             <w:r>
-              <w:t>Accurately predicted results which match with given observations</w:t>
-            </w:r>
-            <w:r>
-              <w:t>.</w:t>
+              <w:t>Accurately predicted results which match with given observations.</w:t>
             </w:r>
           </w:p>
         </w:tc>
@@ -13906,16 +13861,9 @@
             <w:pPr>
               <w:pStyle w:val="FormText"/>
             </w:pPr>
-            <w:proofErr w:type="spellStart"/>
-            <w:r>
-              <w:t>K.</w:t>
-            </w:r>
-            <w:proofErr w:type="gramStart"/>
-            <w:r>
-              <w:t>S.Gayathri</w:t>
-            </w:r>
-            <w:proofErr w:type="spellEnd"/>
-            <w:proofErr w:type="gramEnd"/>
+            <w:r>
+              <w:t>K.S.Gayathri</w:t>
+            </w:r>
           </w:p>
         </w:tc>
         <w:tc>
@@ -14754,7 +14702,7 @@
               <w:pStyle w:val="FormText"/>
             </w:pPr>
             <w:r>
-              <w:t>180</w:t>
+              <w:t>210</w:t>
             </w:r>
           </w:p>
         </w:tc>
@@ -18855,7 +18803,7 @@
               <w:jc w:val="center"/>
             </w:pPr>
             <w:r>
-              <w:t>148</w:t>
+              <w:t>210</w:t>
             </w:r>
           </w:p>
         </w:tc>
@@ -19024,6 +18972,9 @@
               <w:pStyle w:val="FormText"/>
               <w:spacing w:before="40" w:after="40"/>
             </w:pPr>
+            <w:r>
+              <w:t>0.911</w:t>
+            </w:r>
           </w:p>
         </w:tc>
         <w:tc>
@@ -19052,6 +19003,9 @@
               <w:pStyle w:val="FormText"/>
               <w:spacing w:before="40" w:after="40"/>
             </w:pPr>
+            <w:r>
+              <w:t>0.871</w:t>
+            </w:r>
           </w:p>
         </w:tc>
       </w:tr>
@@ -19112,6 +19066,9 @@
               <w:pStyle w:val="FormText"/>
               <w:spacing w:before="40" w:after="40"/>
             </w:pPr>
+            <w:r>
+              <w:t>-22.55</w:t>
+            </w:r>
           </w:p>
         </w:tc>
         <w:tc>
@@ -19140,6 +19097,9 @@
               <w:pStyle w:val="FormText"/>
               <w:spacing w:before="40" w:after="40"/>
             </w:pPr>
+            <w:r>
+              <w:t>-4.04</w:t>
+            </w:r>
           </w:p>
         </w:tc>
       </w:tr>
@@ -19200,6 +19160,9 @@
               <w:pStyle w:val="FormText"/>
               <w:spacing w:before="40" w:after="40"/>
             </w:pPr>
+            <w:r>
+              <w:t>1.73</w:t>
+            </w:r>
           </w:p>
         </w:tc>
         <w:tc>
@@ -19228,6 +19191,9 @@
               <w:pStyle w:val="FormText"/>
               <w:spacing w:before="40" w:after="40"/>
             </w:pPr>
+            <w:r>
+              <w:t>0.17</w:t>
+            </w:r>
           </w:p>
         </w:tc>
       </w:tr>
@@ -19306,6 +19272,9 @@
               <w:pStyle w:val="FormText"/>
               <w:spacing w:before="40" w:after="40"/>
             </w:pPr>
+            <w:r>
+              <w:t>148</w:t>
+            </w:r>
           </w:p>
         </w:tc>
         <w:tc>
@@ -19381,6 +19350,9 @@
               <w:pStyle w:val="FormText"/>
               <w:spacing w:before="40" w:after="40"/>
             </w:pPr>
+            <w:r>
+              <w:t>148</w:t>
+            </w:r>
           </w:p>
         </w:tc>
         <w:tc>
@@ -19453,6 +19425,9 @@
               <w:pStyle w:val="FormText"/>
               <w:spacing w:before="40" w:after="40"/>
             </w:pPr>
+            <w:r>
+              <w:t>-</w:t>
+            </w:r>
           </w:p>
         </w:tc>
         <w:tc>
@@ -19581,6 +19556,9 @@
               <w:pStyle w:val="FormText"/>
               <w:spacing w:before="40" w:after="40"/>
             </w:pPr>
+            <w:r>
+              <w:t>39</w:t>
+            </w:r>
           </w:p>
         </w:tc>
       </w:tr>
@@ -19628,6 +19606,9 @@
               <w:pStyle w:val="FormText"/>
               <w:spacing w:before="40" w:after="40"/>
             </w:pPr>
+            <w:r>
+              <w:t>10</w:t>
+            </w:r>
           </w:p>
         </w:tc>
         <w:tc>
@@ -19656,6 +19637,9 @@
               <w:pStyle w:val="FormText"/>
               <w:spacing w:before="40" w:after="40"/>
             </w:pPr>
+            <w:r>
+              <w:t>3</w:t>
+            </w:r>
           </w:p>
         </w:tc>
       </w:tr>
@@ -19704,6 +19688,9 @@
               <w:pStyle w:val="FormText"/>
               <w:spacing w:before="40" w:after="40"/>
             </w:pPr>
+            <w:r>
+              <w:t>158</w:t>
+            </w:r>
           </w:p>
         </w:tc>
         <w:tc>
@@ -19732,6 +19719,9 @@
               <w:pStyle w:val="FormText"/>
               <w:spacing w:before="40" w:after="40"/>
             </w:pPr>
+            <w:r>
+              <w:t>42</w:t>
+            </w:r>
           </w:p>
         </w:tc>
       </w:tr>
@@ -19780,6 +19770,9 @@
               <w:pStyle w:val="FormText"/>
               <w:spacing w:before="40" w:after="40"/>
             </w:pPr>
+            <w:r>
+              <w:t>138</w:t>
+            </w:r>
           </w:p>
         </w:tc>
         <w:tc>
@@ -19808,6 +19801,9 @@
               <w:pStyle w:val="FormText"/>
               <w:spacing w:before="40" w:after="40"/>
             </w:pPr>
+            <w:r>
+              <w:t>36</w:t>
+            </w:r>
           </w:p>
         </w:tc>
       </w:tr>
@@ -20756,10 +20752,10 @@
                 <w:position w:val="-12"/>
               </w:rPr>
               <w:object w:dxaOrig="1260" w:dyaOrig="360" w14:anchorId="6DC50451">
-                <v:shape id="_x0000_i1049" type="#_x0000_t75" style="width:63.25pt;height:18pt" o:ole="">
+                <v:shape id="_x0000_i1049" type="#_x0000_t75" style="width:63.4pt;height:18pt" o:ole="">
                   <v:imagedata r:id="rId38" o:title=""/>
                 </v:shape>
-                <o:OLEObject Type="Embed" ProgID="Equation.3" ShapeID="_x0000_i1049" DrawAspect="Content" ObjectID="_1744699056" r:id="rId39"/>
+                <o:OLEObject Type="Embed" ProgID="Equation.3" ShapeID="_x0000_i1049" DrawAspect="Content" ObjectID="_1744829010" r:id="rId39"/>
               </w:object>
             </w:r>
             <w:r>
@@ -20849,10 +20845,10 @@
                 <w:position w:val="-12"/>
               </w:rPr>
               <w:object w:dxaOrig="1359" w:dyaOrig="360" w14:anchorId="3A438186">
-                <v:shape id="_x0000_i1050" type="#_x0000_t75" style="width:67.85pt;height:18pt" o:ole="">
+                <v:shape id="_x0000_i1050" type="#_x0000_t75" style="width:67.9pt;height:18pt" o:ole="">
                   <v:imagedata r:id="rId40" o:title=""/>
                 </v:shape>
-                <o:OLEObject Type="Embed" ProgID="Equation.3" ShapeID="_x0000_i1050" DrawAspect="Content" ObjectID="_1744699057" r:id="rId41"/>
+                <o:OLEObject Type="Embed" ProgID="Equation.3" ShapeID="_x0000_i1050" DrawAspect="Content" ObjectID="_1744829011" r:id="rId41"/>
               </w:object>
             </w:r>
             <w:r>
@@ -22031,6 +22027,7 @@
     <w:lsdException w:name="HTML Sample" w:semiHidden="1" w:unhideWhenUsed="1"/>
     <w:lsdException w:name="HTML Typewriter" w:semiHidden="1" w:unhideWhenUsed="1"/>
     <w:lsdException w:name="HTML Variable" w:semiHidden="1" w:unhideWhenUsed="1"/>
+    <w:lsdException w:name="Normal Table" w:semiHidden="1" w:unhideWhenUsed="1"/>
     <w:lsdException w:name="annotation subject" w:semiHidden="1" w:unhideWhenUsed="1"/>
     <w:lsdException w:name="No List" w:semiHidden="1" w:uiPriority="0" w:unhideWhenUsed="1"/>
     <w:lsdException w:name="Outline List 1" w:semiHidden="1" w:unhideWhenUsed="1"/>
@@ -22073,8 +22070,11 @@
     <w:lsdException w:name="Table Contemporary" w:semiHidden="1" w:unhideWhenUsed="1"/>
     <w:lsdException w:name="Table Elegant" w:semiHidden="1" w:unhideWhenUsed="1"/>
     <w:lsdException w:name="Table Professional" w:semiHidden="1" w:unhideWhenUsed="1"/>
+    <w:lsdException w:name="Table Subtle 1" w:semiHidden="1" w:unhideWhenUsed="1"/>
     <w:lsdException w:name="Table Subtle 2" w:semiHidden="1" w:unhideWhenUsed="1"/>
     <w:lsdException w:name="Table Web 1" w:semiHidden="1" w:unhideWhenUsed="1"/>
+    <w:lsdException w:name="Table Web 2" w:semiHidden="1" w:unhideWhenUsed="1"/>
+    <w:lsdException w:name="Table Web 3" w:semiHidden="1" w:unhideWhenUsed="1"/>
     <w:lsdException w:name="Balloon Text" w:semiHidden="1" w:uiPriority="0" w:unhideWhenUsed="1"/>
     <w:lsdException w:name="Table Grid" w:uiPriority="0"/>
     <w:lsdException w:name="Table Theme" w:semiHidden="1" w:unhideWhenUsed="1"/>
@@ -23173,15 +23173,6 @@
 </file>
 
 <file path=customXml/item1.xml><?xml version="1.0" encoding="utf-8"?>
-<?mso-contentType ?>
-<FormTemplates xmlns="http://schemas.microsoft.com/sharepoint/v3/contenttype/forms">
-  <Display>DocumentLibraryForm</Display>
-  <Edit>DocumentLibraryForm</Edit>
-  <New>DocumentLibraryForm</New>
-</FormTemplates>
-</file>
-
-<file path=customXml/item2.xml><?xml version="1.0" encoding="utf-8"?>
 <ct:contentTypeSchema xmlns:ct="http://schemas.microsoft.com/office/2006/metadata/contentType" xmlns:ma="http://schemas.microsoft.com/office/2006/metadata/properties/metaAttributes" ct:_="" ma:_="" ma:contentTypeName="Document" ma:contentTypeID="0x0101004F952E99C46A1F438C5388C25EDE3E79" ma:contentTypeVersion="4" ma:contentTypeDescription="Create a new document." ma:contentTypeScope="" ma:versionID="64dbb765e6bacdc8debe08d457a3d553">
   <xsd:schema xmlns:xsd="http://www.w3.org/2001/XMLSchema" xmlns:xs="http://www.w3.org/2001/XMLSchema" xmlns:p="http://schemas.microsoft.com/office/2006/metadata/properties" xmlns:ns2="9cdf40dc-a8fa-46e0-a804-77d94787032e" xmlns:ns3="9201db4a-0fba-41d4-be21-a323bd98fe41" targetNamespace="http://schemas.microsoft.com/office/2006/metadata/properties" ma:root="true" ma:fieldsID="a931b1752c1d058fd9ae03da98498409" ns2:_="" ns3:_="">
     <xsd:import namespace="9cdf40dc-a8fa-46e0-a804-77d94787032e"/>
@@ -23346,15 +23337,16 @@
 </ct:contentTypeSchema>
 </file>
 
-<file path=customXml/itemProps1.xml><?xml version="1.0" encoding="utf-8"?>
-<ds:datastoreItem xmlns:ds="http://schemas.openxmlformats.org/officeDocument/2006/customXml" ds:itemID="{731FFA8A-8317-4FBE-8E3C-CAB771D832B1}">
-  <ds:schemaRefs>
-    <ds:schemaRef ds:uri="http://schemas.microsoft.com/sharepoint/v3/contenttype/forms"/>
-  </ds:schemaRefs>
-</ds:datastoreItem>
+<file path=customXml/item2.xml><?xml version="1.0" encoding="utf-8"?>
+<?mso-contentType ?>
+<FormTemplates xmlns="http://schemas.microsoft.com/sharepoint/v3/contenttype/forms">
+  <Display>DocumentLibraryForm</Display>
+  <Edit>DocumentLibraryForm</Edit>
+  <New>DocumentLibraryForm</New>
+</FormTemplates>
 </file>
 
-<file path=customXml/itemProps2.xml><?xml version="1.0" encoding="utf-8"?>
+<file path=customXml/itemProps1.xml><?xml version="1.0" encoding="utf-8"?>
 <ds:datastoreItem xmlns:ds="http://schemas.openxmlformats.org/officeDocument/2006/customXml" ds:itemID="{13697F10-6E85-4C32-80CD-18A822D1744B}">
   <ds:schemaRefs>
     <ds:schemaRef ds:uri="http://schemas.microsoft.com/office/2006/metadata/contentType"/>
@@ -23371,4 +23363,12 @@
     <ds:schemaRef ds:uri="http://schemas.microsoft.com/internal/obd"/>
   </ds:schemaRefs>
 </ds:datastoreItem>
+</file>
+
+<file path=customXml/itemProps2.xml><?xml version="1.0" encoding="utf-8"?>
+<ds:datastoreItem xmlns:ds="http://schemas.openxmlformats.org/officeDocument/2006/customXml" ds:itemID="{731FFA8A-8317-4FBE-8E3C-CAB771D832B1}">
+  <ds:schemaRefs>
+    <ds:schemaRef ds:uri="http://schemas.microsoft.com/sharepoint/v3/contenttype/forms"/>
+  </ds:schemaRefs>
+</ds:datastoreItem>
 </file>
</xml_diff>